<commit_message>
Bericht-Nachtrag, Auflösung Exit-Buttons (Fixes #78)
</commit_message>
<xml_diff>
--- a/Grobe Gliederung des QS-Berichts.docx
+++ b/Grobe Gliederung des QS-Berichts.docx
@@ -396,6 +396,9 @@
         </w:numPr>
       </w:pPr>
       <w:r>
+        <w:t>(Programm-)</w:t>
+      </w:r>
+      <w:r>
         <w:t>Fehler</w:t>
       </w:r>
     </w:p>
@@ -568,6 +571,24 @@
       </w:r>
     </w:p>
     <w:p/>
+    <w:p/>
+    <w:p>
+      <w:pPr>
+        <w:pStyle w:val="Listenabsatz"/>
+        <w:numPr>
+          <w:ilvl w:val="0"/>
+          <w:numId w:val="1"/>
+        </w:numPr>
+      </w:pPr>
+      <w:r>
+        <w:t>Ausnahmebehandlung und Fehlermeldungen</w:t>
+      </w:r>
+    </w:p>
+    <w:p>
+      <w:pPr>
+        <w:pStyle w:val="Listenabsatz"/>
+      </w:pPr>
+    </w:p>
     <w:p/>
     <w:p>
       <w:pPr>

</xml_diff>

<commit_message>
Die QS-Berichtstruktur ist bereit für die Bearbeitung.
Happy Tex(t)ing :D
</commit_message>
<xml_diff>
--- a/Grobe Gliederung des QS-Berichts.docx
+++ b/Grobe Gliederung des QS-Berichts.docx
@@ -28,7 +28,7 @@
         </w:numPr>
       </w:pPr>
       <w:r>
-        <w:t>Einleitung</w:t>
+        <w:t>Über dieses Dokument</w:t>
       </w:r>
     </w:p>
     <w:p/>
@@ -263,6 +263,26 @@
     <w:p>
       <w:pPr>
         <w:pStyle w:val="Listenabsatz"/>
+        <w:numPr>
+          <w:ilvl w:val="2"/>
+          <w:numId w:val="2"/>
+        </w:numPr>
+        <w:rPr>
+          <w:color w:val="A6A6A6" w:themeColor="background1" w:themeShade="A6"/>
+        </w:rPr>
+      </w:pPr>
+      <w:proofErr w:type="spellStart"/>
+      <w:r>
+        <w:rPr>
+          <w:color w:val="A6A6A6" w:themeColor="background1" w:themeShade="A6"/>
+        </w:rPr>
+        <w:t>Screencapturing</w:t>
+      </w:r>
+      <w:proofErr w:type="spellEnd"/>
+    </w:p>
+    <w:p>
+      <w:pPr>
+        <w:pStyle w:val="Listenabsatz"/>
         <w:ind w:left="1080"/>
       </w:pPr>
     </w:p>
@@ -275,38 +295,29 @@
         </w:numPr>
       </w:pPr>
       <w:r>
-        <w:t>Durchgeführte Tests</w:t>
-      </w:r>
-    </w:p>
-    <w:p>
-      <w:pPr>
-        <w:pStyle w:val="Listenabsatz"/>
-        <w:numPr>
-          <w:ilvl w:val="2"/>
-          <w:numId w:val="1"/>
-        </w:numPr>
-      </w:pPr>
-      <w:r>
-        <w:t>Pflichtenheft-Prüfpunkte – Verweise</w:t>
-      </w:r>
-    </w:p>
-    <w:p>
-      <w:pPr>
-        <w:pStyle w:val="Listenabsatz"/>
-        <w:numPr>
-          <w:ilvl w:val="2"/>
-          <w:numId w:val="1"/>
-        </w:numPr>
-      </w:pPr>
-      <w:r>
-        <w:t>Testprotokolle</w:t>
-      </w:r>
-    </w:p>
-    <w:p>
-      <w:pPr>
-        <w:pStyle w:val="Listenabsatz"/>
-        <w:numPr>
-          <w:ilvl w:val="3"/>
+        <w:t>P</w:t>
+      </w:r>
+      <w:r>
+        <w:t>rotokolle</w:t>
+      </w:r>
+    </w:p>
+    <w:p>
+      <w:pPr>
+        <w:pStyle w:val="Listenabsatz"/>
+        <w:numPr>
+          <w:ilvl w:val="2"/>
+          <w:numId w:val="1"/>
+        </w:numPr>
+      </w:pPr>
+      <w:r>
+        <w:t>Pflichtenheft-Verweise</w:t>
+      </w:r>
+    </w:p>
+    <w:p>
+      <w:pPr>
+        <w:pStyle w:val="Listenabsatz"/>
+        <w:numPr>
+          <w:ilvl w:val="2"/>
           <w:numId w:val="1"/>
         </w:numPr>
       </w:pPr>
@@ -318,7 +329,7 @@
       <w:pPr>
         <w:pStyle w:val="Listenabsatz"/>
         <w:numPr>
-          <w:ilvl w:val="3"/>
+          <w:ilvl w:val="2"/>
           <w:numId w:val="1"/>
         </w:numPr>
       </w:pPr>
@@ -330,7 +341,7 @@
       <w:pPr>
         <w:pStyle w:val="Listenabsatz"/>
         <w:numPr>
-          <w:ilvl w:val="3"/>
+          <w:ilvl w:val="2"/>
           <w:numId w:val="1"/>
         </w:numPr>
       </w:pPr>
@@ -342,7 +353,7 @@
       <w:pPr>
         <w:pStyle w:val="Listenabsatz"/>
         <w:numPr>
-          <w:ilvl w:val="3"/>
+          <w:ilvl w:val="2"/>
           <w:numId w:val="1"/>
         </w:numPr>
       </w:pPr>
@@ -354,30 +365,44 @@
       <w:pPr>
         <w:pStyle w:val="Listenabsatz"/>
         <w:numPr>
-          <w:ilvl w:val="3"/>
-          <w:numId w:val="1"/>
-        </w:numPr>
+          <w:ilvl w:val="2"/>
+          <w:numId w:val="1"/>
+        </w:numPr>
+      </w:pPr>
+      <w:r>
+        <w:t>Spielbarkeit-Tests</w:t>
+      </w:r>
+      <w:r>
+        <w:t xml:space="preserve"> / </w:t>
+      </w:r>
+      <w:r>
         <w:rPr>
           <w:color w:val="FF0000"/>
         </w:rPr>
-      </w:pPr>
-      <w:r>
-        <w:t>Spielbarkeit-Tests</w:t>
-      </w:r>
-      <w:r>
-        <w:t xml:space="preserve"> / </w:t>
+        <w:t>Abnahme</w:t>
       </w:r>
       <w:r>
         <w:rPr>
           <w:color w:val="FF0000"/>
         </w:rPr>
-        <w:t>Abnahme-Tests</w:t>
-      </w:r>
-    </w:p>
-    <w:p>
-      <w:pPr>
-        <w:pStyle w:val="Listenabsatz"/>
-        <w:ind w:left="1080"/>
+        <w:t>tests</w:t>
+      </w:r>
+    </w:p>
+    <w:p>
+      <w:pPr>
+        <w:pStyle w:val="Listenabsatz"/>
+        <w:numPr>
+          <w:ilvl w:val="2"/>
+          <w:numId w:val="1"/>
+        </w:numPr>
+      </w:pPr>
+      <w:r>
+        <w:t>Nicht durchgeführte Tests</w:t>
+      </w:r>
+    </w:p>
+    <w:p>
+      <w:pPr>
+        <w:pStyle w:val="Listenabsatz"/>
       </w:pPr>
     </w:p>
     <w:p>
@@ -389,23 +414,6 @@
         </w:numPr>
       </w:pPr>
       <w:r>
-        <w:t>Nicht durchgeführte Tests</w:t>
-      </w:r>
-    </w:p>
-    <w:p>
-      <w:pPr>
-        <w:pStyle w:val="Listenabsatz"/>
-      </w:pPr>
-    </w:p>
-    <w:p>
-      <w:pPr>
-        <w:pStyle w:val="Listenabsatz"/>
-        <w:numPr>
-          <w:ilvl w:val="1"/>
-          <w:numId w:val="1"/>
-        </w:numPr>
-      </w:pPr>
-      <w:r>
         <w:t>Statistik</w:t>
       </w:r>
     </w:p>
@@ -417,6 +425,9 @@
           <w:numId w:val="1"/>
         </w:numPr>
       </w:pPr>
+      <w:r>
+        <w:t>Komponenten-</w:t>
+      </w:r>
       <w:r>
         <w:t>Testabdeckung</w:t>
       </w:r>
@@ -432,10 +443,7 @@
         </w:numPr>
       </w:pPr>
       <w:r>
-        <w:t>(Programm-)</w:t>
-      </w:r>
-      <w:r>
-        <w:t>Fehler</w:t>
+        <w:t>Programmfehler</w:t>
       </w:r>
     </w:p>
     <w:p/>
@@ -460,7 +468,7 @@
         </w:numPr>
       </w:pPr>
       <w:r>
-        <w:t>Typisierung</w:t>
+        <w:t>Klassifizierung</w:t>
       </w:r>
     </w:p>
     <w:p>
@@ -509,58 +517,58 @@
         <w:rPr>
           <w:color w:val="A6A6A6" w:themeColor="background1" w:themeShade="A6"/>
         </w:rPr>
+        <w:t>Github</w:t>
+      </w:r>
+      <w:proofErr w:type="spellEnd"/>
+      <w:r>
+        <w:rPr>
+          <w:color w:val="A6A6A6" w:themeColor="background1" w:themeShade="A6"/>
+        </w:rPr>
+        <w:t>-Repository-Ticket-System</w:t>
+      </w:r>
+    </w:p>
+    <w:p>
+      <w:pPr>
+        <w:pStyle w:val="Listenabsatz"/>
+        <w:numPr>
+          <w:ilvl w:val="2"/>
+          <w:numId w:val="1"/>
+        </w:numPr>
+      </w:pPr>
+      <w:r>
         <w:lastRenderedPageBreak/>
-        <w:t>Github</w:t>
+        <w:t>Automatische Prüfungen</w:t>
+      </w:r>
+    </w:p>
+    <w:p>
+      <w:pPr>
+        <w:pStyle w:val="Listenabsatz"/>
+        <w:numPr>
+          <w:ilvl w:val="2"/>
+          <w:numId w:val="2"/>
+        </w:numPr>
+        <w:rPr>
+          <w:color w:val="A6A6A6" w:themeColor="background1" w:themeShade="A6"/>
+        </w:rPr>
+      </w:pPr>
+      <w:r>
+        <w:rPr>
+          <w:color w:val="A6A6A6" w:themeColor="background1" w:themeShade="A6"/>
+        </w:rPr>
+        <w:t>„</w:t>
+      </w:r>
+      <w:proofErr w:type="spellStart"/>
+      <w:r>
+        <w:rPr>
+          <w:color w:val="A6A6A6" w:themeColor="background1" w:themeShade="A6"/>
+        </w:rPr>
+        <w:t>Gendarme</w:t>
       </w:r>
       <w:proofErr w:type="spellEnd"/>
       <w:r>
         <w:rPr>
           <w:color w:val="A6A6A6" w:themeColor="background1" w:themeShade="A6"/>
         </w:rPr>
-        <w:t>-Repository-Ticket-System</w:t>
-      </w:r>
-    </w:p>
-    <w:p>
-      <w:pPr>
-        <w:pStyle w:val="Listenabsatz"/>
-        <w:numPr>
-          <w:ilvl w:val="2"/>
-          <w:numId w:val="1"/>
-        </w:numPr>
-      </w:pPr>
-      <w:r>
-        <w:t>Automatische Prüfungen</w:t>
-      </w:r>
-    </w:p>
-    <w:p>
-      <w:pPr>
-        <w:pStyle w:val="Listenabsatz"/>
-        <w:numPr>
-          <w:ilvl w:val="2"/>
-          <w:numId w:val="2"/>
-        </w:numPr>
-        <w:rPr>
-          <w:color w:val="A6A6A6" w:themeColor="background1" w:themeShade="A6"/>
-        </w:rPr>
-      </w:pPr>
-      <w:r>
-        <w:rPr>
-          <w:color w:val="A6A6A6" w:themeColor="background1" w:themeShade="A6"/>
-        </w:rPr>
-        <w:t>„</w:t>
-      </w:r>
-      <w:proofErr w:type="spellStart"/>
-      <w:r>
-        <w:rPr>
-          <w:color w:val="A6A6A6" w:themeColor="background1" w:themeShade="A6"/>
-        </w:rPr>
-        <w:t>Gendarme</w:t>
-      </w:r>
-      <w:proofErr w:type="spellEnd"/>
-      <w:r>
-        <w:rPr>
-          <w:color w:val="A6A6A6" w:themeColor="background1" w:themeShade="A6"/>
-        </w:rPr>
         <w:t xml:space="preserve"> Report“</w:t>
       </w:r>
     </w:p>
@@ -612,7 +620,10 @@
         </w:numPr>
       </w:pPr>
       <w:r>
-        <w:t>Behobene Fehler</w:t>
+        <w:t xml:space="preserve">Behobene </w:t>
+      </w:r>
+      <w:r>
+        <w:t>Probleme</w:t>
       </w:r>
     </w:p>
     <w:p>
@@ -624,7 +635,10 @@
         </w:numPr>
       </w:pPr>
       <w:r>
-        <w:t>Nicht behobene Fehler</w:t>
+        <w:t xml:space="preserve">Nicht behobene </w:t>
+      </w:r>
+      <w:r>
+        <w:t>Probleme</w:t>
       </w:r>
     </w:p>
     <w:p>
@@ -696,7 +710,19 @@
         </w:numPr>
       </w:pPr>
       <w:r>
-        <w:t>Ausnahmebehandlung und Fehlermeldungen</w:t>
+        <w:t>Ausnahmebehandlung</w:t>
+      </w:r>
+    </w:p>
+    <w:p>
+      <w:pPr>
+        <w:pStyle w:val="Listenabsatz"/>
+        <w:numPr>
+          <w:ilvl w:val="1"/>
+          <w:numId w:val="1"/>
+        </w:numPr>
+      </w:pPr>
+      <w:r>
+        <w:t>Fehlermeldungen</w:t>
       </w:r>
     </w:p>
     <w:p>
@@ -760,7 +786,7 @@
         </w:numPr>
       </w:pPr>
       <w:r>
-        <w:t>Screenshots</w:t>
+        <w:t>Bilder</w:t>
       </w:r>
     </w:p>
     <w:p/>
@@ -1511,4 +1537,16 @@
   <a:objectDefaults/>
   <a:extraClrSchemeLst/>
 </a:theme>
+</file>
+
+<file path=customXml/item1.xml><?xml version="1.0" encoding="utf-8"?>
+<b:Sources xmlns:b="http://schemas.openxmlformats.org/officeDocument/2006/bibliography" xmlns="http://schemas.openxmlformats.org/officeDocument/2006/bibliography" SelectedStyle="\APA.XSL" StyleName="APA Fifth Edition"/>
+</file>
+
+<file path=customXml/itemProps1.xml><?xml version="1.0" encoding="utf-8"?>
+<ds:datastoreItem xmlns:ds="http://schemas.openxmlformats.org/officeDocument/2006/customXml" ds:itemID="{74521066-FF01-43CF-B4B3-FA8B94F40B66}">
+  <ds:schemaRefs>
+    <ds:schemaRef ds:uri="http://schemas.openxmlformats.org/officeDocument/2006/bibliography"/>
+  </ds:schemaRefs>
+</ds:datastoreItem>
 </file>
</xml_diff>